<commit_message>
update 4.1 week 9
</commit_message>
<xml_diff>
--- a/Week-09-Bootstrap/week 9 research.docx
+++ b/Week-09-Bootstrap/week 9 research.docx
@@ -3,6 +3,13 @@
 <w:document xmlns:wpc="http://schemas.microsoft.com/office/word/2010/wordprocessingCanvas" xmlns:cx="http://schemas.microsoft.com/office/drawing/2014/chartex" xmlns:cx1="http://schemas.microsoft.com/office/drawing/2015/9/8/chartex" xmlns:cx2="http://schemas.microsoft.com/office/drawing/2015/10/21/chartex" xmlns:cx3="http://schemas.microsoft.com/office/drawing/2016/5/9/chartex" xmlns:cx4="http://schemas.microsoft.com/office/drawing/2016/5/10/chartex" xmlns:cx5="http://schemas.microsoft.com/office/drawing/2016/5/11/chartex" xmlns:cx6="http://schemas.microsoft.com/office/drawing/2016/5/12/chartex" xmlns:cx7="http://schemas.microsoft.com/office/drawing/2016/5/13/chartex" xmlns:cx8="http://schemas.microsoft.com/office/drawing/2016/5/14/chartex" xmlns:mc="http://schemas.openxmlformats.org/markup-compatibility/2006" xmlns:aink="http://schemas.microsoft.com/office/drawing/2016/ink" xmlns:am3d="http://schemas.microsoft.com/office/drawing/2017/model3d" xmlns:o="urn:schemas-microsoft-com:office:office" xmlns:oel="http://schemas.microsoft.com/office/2019/extlst" xmlns:r="http://schemas.openxmlformats.org/officeDocument/2006/relationships" xmlns:m="http://schemas.openxmlformats.org/officeDocument/2006/math" xmlns:v="urn:schemas-microsoft-com:vml" xmlns:wp14="http://schemas.microsoft.com/office/word/2010/wordprocessingDrawing" xmlns:wp="http://schemas.openxmlformats.org/drawingml/2006/wordprocessingDrawing" xmlns:w10="urn:schemas-microsoft-com:office:word" xmlns:w="http://schemas.openxmlformats.org/wordprocessingml/2006/main" xmlns:w14="http://schemas.microsoft.com/office/word/2010/wordml" xmlns:w15="http://schemas.microsoft.com/office/word/2012/wordml" xmlns:w16cex="http://schemas.microsoft.com/office/word/2018/wordml/cex" xmlns:w16cid="http://schemas.microsoft.com/office/word/2016/wordml/cid" xmlns:w16="http://schemas.microsoft.com/office/word/2018/wordml" xmlns:w16sdtdh="http://schemas.microsoft.com/office/word/2020/wordml/sdtdatahash" xmlns:w16se="http://schemas.microsoft.com/office/word/2015/wordml/symex" xmlns:wpg="http://schemas.microsoft.com/office/word/2010/wordprocessingGroup" xmlns:wpi="http://schemas.microsoft.com/office/word/2010/wordprocessingInk" xmlns:wne="http://schemas.microsoft.com/office/word/2006/wordml" xmlns:wps="http://schemas.microsoft.com/office/word/2010/wordprocessingShape" mc:Ignorable="w14 w15 w16se w16cid w16 w16cex w16sdtdh wp14">
   <w:body>
     <w:p>
+      <w:pPr>
+        <w:rPr>
+          <w:rFonts w:ascii="Open Sans" w:hAnsi="Open Sans" w:cs="Open Sans"/>
+          <w:color w:val="21252A"/>
+          <w:shd w:val="clear" w:color="auto" w:fill="FFFFFF"/>
+        </w:rPr>
+      </w:pPr>
       <w:r>
         <w:rPr>
           <w:rFonts w:ascii="Open Sans" w:hAnsi="Open Sans" w:cs="Open Sans"/>
@@ -11,6 +18,281 @@
         </w:rPr>
         <w:t>Name 5 different Bootstrap components and describe how they work.</w:t>
       </w:r>
+    </w:p>
+    <w:p>
+      <w:pPr>
+        <w:rPr>
+          <w:rFonts w:ascii="Open Sans" w:hAnsi="Open Sans" w:cs="Open Sans"/>
+          <w:color w:val="21252A"/>
+        </w:rPr>
+      </w:pPr>
+      <w:r>
+        <w:rPr>
+          <w:rFonts w:ascii="Open Sans" w:hAnsi="Open Sans" w:cs="Open Sans"/>
+          <w:color w:val="21252A"/>
+        </w:rPr>
+        <w:t>"dropdown-menu"</w:t>
+      </w:r>
+      <w:r>
+        <w:rPr>
+          <w:rFonts w:ascii="Open Sans" w:hAnsi="Open Sans" w:cs="Open Sans"/>
+          <w:color w:val="21252A"/>
+        </w:rPr>
+        <w:t xml:space="preserve">, </w:t>
+      </w:r>
+      <w:r>
+        <w:rPr>
+          <w:rFonts w:ascii="Open Sans" w:hAnsi="Open Sans" w:cs="Open Sans"/>
+          <w:color w:val="21252A"/>
+        </w:rPr>
+        <w:t>"</w:t>
+      </w:r>
+      <w:proofErr w:type="spellStart"/>
+      <w:r>
+        <w:rPr>
+          <w:rFonts w:ascii="Open Sans" w:hAnsi="Open Sans" w:cs="Open Sans"/>
+          <w:color w:val="21252A"/>
+        </w:rPr>
+        <w:t>btn</w:t>
+      </w:r>
+      <w:proofErr w:type="spellEnd"/>
+      <w:r>
+        <w:rPr>
+          <w:rFonts w:ascii="Open Sans" w:hAnsi="Open Sans" w:cs="Open Sans"/>
+          <w:color w:val="21252A"/>
+        </w:rPr>
+        <w:t>-group"</w:t>
+      </w:r>
+      <w:r>
+        <w:rPr>
+          <w:rFonts w:ascii="Open Sans" w:hAnsi="Open Sans" w:cs="Open Sans"/>
+          <w:color w:val="21252A"/>
+        </w:rPr>
+        <w:t xml:space="preserve">, </w:t>
+      </w:r>
+      <w:r>
+        <w:rPr>
+          <w:rFonts w:ascii="Open Sans" w:hAnsi="Open Sans" w:cs="Open Sans"/>
+          <w:color w:val="21252A"/>
+        </w:rPr>
+        <w:t>"nav nav-tabs"</w:t>
+      </w:r>
+      <w:r>
+        <w:rPr>
+          <w:rFonts w:ascii="Open Sans" w:hAnsi="Open Sans" w:cs="Open Sans"/>
+          <w:color w:val="21252A"/>
+        </w:rPr>
+        <w:t xml:space="preserve">, </w:t>
+      </w:r>
+      <w:r>
+        <w:rPr>
+          <w:rFonts w:ascii="Open Sans" w:hAnsi="Open Sans" w:cs="Open Sans"/>
+          <w:color w:val="21252A"/>
+        </w:rPr>
+        <w:t>"label</w:t>
+      </w:r>
+      <w:r>
+        <w:rPr>
+          <w:rFonts w:ascii="Open Sans" w:hAnsi="Open Sans" w:cs="Open Sans"/>
+          <w:color w:val="21252A"/>
+        </w:rPr>
+        <w:t>s</w:t>
+      </w:r>
+      <w:proofErr w:type="gramStart"/>
+      <w:r>
+        <w:rPr>
+          <w:rFonts w:ascii="Open Sans" w:hAnsi="Open Sans" w:cs="Open Sans"/>
+          <w:color w:val="21252A"/>
+        </w:rPr>
+        <w:t>"</w:t>
+      </w:r>
+      <w:r>
+        <w:rPr>
+          <w:rFonts w:ascii="Open Sans" w:hAnsi="Open Sans" w:cs="Open Sans"/>
+          <w:color w:val="21252A"/>
+        </w:rPr>
+        <w:t>,  and</w:t>
+      </w:r>
+      <w:proofErr w:type="gramEnd"/>
+      <w:r>
+        <w:rPr>
+          <w:rFonts w:ascii="Open Sans" w:hAnsi="Open Sans" w:cs="Open Sans"/>
+          <w:color w:val="21252A"/>
+        </w:rPr>
+        <w:t xml:space="preserve"> </w:t>
+      </w:r>
+      <w:r>
+        <w:rPr>
+          <w:rFonts w:ascii="Open Sans" w:hAnsi="Open Sans" w:cs="Open Sans"/>
+          <w:color w:val="21252A"/>
+        </w:rPr>
+        <w:t>"pagination"</w:t>
+      </w:r>
+      <w:r>
+        <w:rPr>
+          <w:rFonts w:ascii="Open Sans" w:hAnsi="Open Sans" w:cs="Open Sans"/>
+          <w:color w:val="21252A"/>
+        </w:rPr>
+        <w:t xml:space="preserve">. </w:t>
+      </w:r>
+    </w:p>
+    <w:p>
+      <w:pPr>
+        <w:rPr>
+          <w:rFonts w:ascii="Open Sans" w:hAnsi="Open Sans" w:cs="Open Sans"/>
+          <w:color w:val="21252A"/>
+        </w:rPr>
+      </w:pPr>
+      <w:r>
+        <w:rPr>
+          <w:rFonts w:ascii="Open Sans" w:hAnsi="Open Sans" w:cs="Open Sans"/>
+          <w:color w:val="21252A"/>
+        </w:rPr>
+        <w:t xml:space="preserve">The dropdown menu is a template for making a dropdown menu and saving time by not having to write out the lines of html, </w:t>
+      </w:r>
+      <w:proofErr w:type="spellStart"/>
+      <w:r>
+        <w:rPr>
+          <w:rFonts w:ascii="Open Sans" w:hAnsi="Open Sans" w:cs="Open Sans"/>
+          <w:color w:val="21252A"/>
+        </w:rPr>
+        <w:t>css</w:t>
+      </w:r>
+      <w:proofErr w:type="spellEnd"/>
+      <w:r>
+        <w:rPr>
+          <w:rFonts w:ascii="Open Sans" w:hAnsi="Open Sans" w:cs="Open Sans"/>
+          <w:color w:val="21252A"/>
+        </w:rPr>
+        <w:t xml:space="preserve">, and </w:t>
+      </w:r>
+      <w:proofErr w:type="spellStart"/>
+      <w:r>
+        <w:rPr>
+          <w:rFonts w:ascii="Open Sans" w:hAnsi="Open Sans" w:cs="Open Sans"/>
+          <w:color w:val="21252A"/>
+        </w:rPr>
+        <w:t>js</w:t>
+      </w:r>
+      <w:proofErr w:type="spellEnd"/>
+      <w:r>
+        <w:rPr>
+          <w:rFonts w:ascii="Open Sans" w:hAnsi="Open Sans" w:cs="Open Sans"/>
+          <w:color w:val="21252A"/>
+        </w:rPr>
+        <w:t xml:space="preserve"> to make a standard dropdown. It can be used to store multiple points of data which is hidden until opened by either clicking or hovering over the menu. The button groups create nav-bar styled buttons which can be used for the pages on a nave bar or for scrolling through multiple pages of inventory. When using them, there are multiple buttons with multiple options which can let you move to page 3 directly or eventually with a </w:t>
+      </w:r>
+      <w:proofErr w:type="spellStart"/>
+      <w:r>
+        <w:rPr>
+          <w:rFonts w:ascii="Open Sans" w:hAnsi="Open Sans" w:cs="Open Sans"/>
+          <w:color w:val="21252A"/>
+        </w:rPr>
+        <w:t>prev</w:t>
+      </w:r>
+      <w:proofErr w:type="spellEnd"/>
+      <w:r>
+        <w:rPr>
+          <w:rFonts w:ascii="Open Sans" w:hAnsi="Open Sans" w:cs="Open Sans"/>
+          <w:color w:val="21252A"/>
+        </w:rPr>
+        <w:t xml:space="preserve">/next button. Nav and nav-tabs are similar to the buttons but resemble an older </w:t>
+      </w:r>
+      <w:proofErr w:type="spellStart"/>
+      <w:r>
+        <w:rPr>
+          <w:rFonts w:ascii="Open Sans" w:hAnsi="Open Sans" w:cs="Open Sans"/>
+          <w:color w:val="21252A"/>
+        </w:rPr>
+        <w:t>flie</w:t>
+      </w:r>
+      <w:proofErr w:type="spellEnd"/>
+      <w:r>
+        <w:rPr>
+          <w:rFonts w:ascii="Open Sans" w:hAnsi="Open Sans" w:cs="Open Sans"/>
+          <w:color w:val="21252A"/>
+        </w:rPr>
+        <w:t xml:space="preserve"> system where you can click on the tabs of the page you want vs the pave number buttons. </w:t>
+      </w:r>
+      <w:r>
+        <w:rPr>
+          <w:rFonts w:ascii="Open Sans" w:hAnsi="Open Sans" w:cs="Open Sans"/>
+          <w:color w:val="21252A"/>
+        </w:rPr>
+        <w:t>Badges and labels are indicators used to provide information about something on the page, (NEW) or (SALE) are a few of the uses. P</w:t>
+      </w:r>
+      <w:r>
+        <w:rPr>
+          <w:rFonts w:ascii="Open Sans" w:hAnsi="Open Sans" w:cs="Open Sans"/>
+          <w:color w:val="21252A"/>
+        </w:rPr>
+        <w:t>agination</w:t>
+      </w:r>
+      <w:r>
+        <w:rPr>
+          <w:rFonts w:ascii="Open Sans" w:hAnsi="Open Sans" w:cs="Open Sans"/>
+          <w:color w:val="21252A"/>
+        </w:rPr>
+        <w:t xml:space="preserve"> is used to make a selectable area hard to miss and easily scalable, it also assists with the use of screen readers.</w:t>
+      </w:r>
+    </w:p>
+    <w:p>
+      <w:pPr>
+        <w:rPr>
+          <w:rFonts w:ascii="Open Sans" w:hAnsi="Open Sans" w:cs="Open Sans"/>
+          <w:color w:val="21252A"/>
+        </w:rPr>
+      </w:pPr>
+      <w:r>
+        <w:rPr>
+          <w:rFonts w:ascii="Open Sans" w:hAnsi="Open Sans" w:cs="Open Sans"/>
+          <w:color w:val="21252A"/>
+        </w:rPr>
+        <w:t xml:space="preserve">Ref: </w:t>
+      </w:r>
+    </w:p>
+    <w:p>
+      <w:pPr>
+        <w:rPr>
+          <w:rFonts w:ascii="Open Sans" w:hAnsi="Open Sans" w:cs="Open Sans"/>
+          <w:color w:val="21252A"/>
+        </w:rPr>
+      </w:pPr>
+      <w:hyperlink r:id="rId4" w:history="1">
+        <w:r>
+          <w:rPr>
+            <w:rStyle w:val="Hyperlink"/>
+            <w:rFonts w:ascii="Open Sans" w:hAnsi="Open Sans" w:cs="Open Sans"/>
+          </w:rPr>
+          <w:t>https://getbootstrap.com/</w:t>
+        </w:r>
+      </w:hyperlink>
+    </w:p>
+    <w:p>
+      <w:pPr>
+        <w:rPr>
+          <w:rFonts w:ascii="Open Sans" w:hAnsi="Open Sans" w:cs="Open Sans"/>
+          <w:color w:val="21252A"/>
+        </w:rPr>
+      </w:pPr>
+      <w:hyperlink r:id="rId5" w:history="1">
+        <w:r>
+          <w:rPr>
+            <w:rStyle w:val="Hyperlink"/>
+            <w:rFonts w:ascii="Open Sans" w:hAnsi="Open Sans" w:cs="Open Sans"/>
+          </w:rPr>
+          <w:t>www.w3schools.com</w:t>
+        </w:r>
+      </w:hyperlink>
+    </w:p>
+    <w:p>
+      <w:pPr>
+        <w:rPr>
+          <w:rFonts w:ascii="Open Sans" w:hAnsi="Open Sans" w:cs="Open Sans"/>
+          <w:color w:val="21252A"/>
+          <w:shd w:val="clear" w:color="auto" w:fill="FFFFFF"/>
+        </w:rPr>
+      </w:pPr>
       <w:r>
         <w:rPr>
           <w:rFonts w:ascii="Open Sans" w:hAnsi="Open Sans" w:cs="Open Sans"/>
@@ -33,28 +315,107 @@
         </w:rPr>
         <w:t>How does the Bootstrap grid system work?</w:t>
       </w:r>
-      <w:r>
-        <w:rPr>
-          <w:rFonts w:ascii="Open Sans" w:hAnsi="Open Sans" w:cs="Open Sans"/>
-          <w:color w:val="21252A"/>
-        </w:rPr>
-        <w:br/>
-      </w:r>
-      <w:r>
-        <w:rPr>
-          <w:rFonts w:ascii="Open Sans" w:hAnsi="Open Sans" w:cs="Open Sans"/>
-          <w:color w:val="21252A"/>
-        </w:rPr>
-        <w:br/>
-      </w:r>
-      <w:r>
-        <w:rPr>
-          <w:rFonts w:ascii="Open Sans" w:hAnsi="Open Sans" w:cs="Open Sans"/>
-          <w:color w:val="21252A"/>
-          <w:shd w:val="clear" w:color="auto" w:fill="FFFFFF"/>
-        </w:rPr>
-        <w:t>What is your favorite thing you learned this week?</w:t>
-      </w:r>
+    </w:p>
+    <w:p>
+      <w:pPr>
+        <w:rPr>
+          <w:rFonts w:ascii="Open Sans" w:hAnsi="Open Sans" w:cs="Open Sans"/>
+          <w:color w:val="21252A"/>
+          <w:shd w:val="clear" w:color="auto" w:fill="FFFFFF"/>
+        </w:rPr>
+      </w:pPr>
+      <w:r>
+        <w:rPr>
+          <w:rFonts w:ascii="Open Sans" w:hAnsi="Open Sans" w:cs="Open Sans"/>
+          <w:color w:val="21252A"/>
+          <w:shd w:val="clear" w:color="auto" w:fill="FFFFFF"/>
+        </w:rPr>
+        <w:t>With a series of &lt;div&gt; containers, rows, and columns, bootstrap compartmentalizes content into multiple (</w:t>
+      </w:r>
+      <w:r>
+        <w:rPr>
+          <w:rFonts w:ascii="Open Sans" w:hAnsi="Open Sans" w:cs="Open Sans"/>
+          <w:color w:val="21252A"/>
+          <w:shd w:val="clear" w:color="auto" w:fill="FFFFFF"/>
+        </w:rPr>
+        <w:t>up</w:t>
+      </w:r>
+      <w:r>
+        <w:rPr>
+          <w:rFonts w:ascii="Open Sans" w:hAnsi="Open Sans" w:cs="Open Sans"/>
+          <w:color w:val="21252A"/>
+          <w:shd w:val="clear" w:color="auto" w:fill="FFFFFF"/>
+        </w:rPr>
+        <w:t xml:space="preserve"> </w:t>
+      </w:r>
+      <w:r>
+        <w:rPr>
+          <w:rFonts w:ascii="Open Sans" w:hAnsi="Open Sans" w:cs="Open Sans"/>
+          <w:color w:val="21252A"/>
+          <w:shd w:val="clear" w:color="auto" w:fill="FFFFFF"/>
+        </w:rPr>
+        <w:t>to 12</w:t>
+      </w:r>
+      <w:r>
+        <w:rPr>
+          <w:rFonts w:ascii="Open Sans" w:hAnsi="Open Sans" w:cs="Open Sans"/>
+          <w:color w:val="21252A"/>
+          <w:shd w:val="clear" w:color="auto" w:fill="FFFFFF"/>
+        </w:rPr>
+        <w:t xml:space="preserve">) responsive columns and allows for each one to have text, images, or any other html object. </w:t>
+      </w:r>
+      <w:r>
+        <w:rPr>
+          <w:rFonts w:ascii="Open Sans" w:hAnsi="Open Sans" w:cs="Open Sans"/>
+          <w:color w:val="21252A"/>
+          <w:shd w:val="clear" w:color="auto" w:fill="FFFFFF"/>
+        </w:rPr>
+        <w:t>When the requested screen resolution changes, the columns then change to either match the current max resolution or begin to stack into rows.</w:t>
+      </w:r>
+      <w:r>
+        <w:rPr>
+          <w:rFonts w:ascii="Open Sans" w:hAnsi="Open Sans" w:cs="Open Sans"/>
+          <w:color w:val="21252A"/>
+          <w:shd w:val="clear" w:color="auto" w:fill="FFFFFF"/>
+        </w:rPr>
+        <w:t xml:space="preserve"> </w:t>
+      </w:r>
+    </w:p>
+    <w:p>
+      <w:pPr>
+        <w:rPr>
+          <w:rFonts w:ascii="Open Sans" w:hAnsi="Open Sans" w:cs="Open Sans"/>
+          <w:color w:val="21252A"/>
+          <w:shd w:val="clear" w:color="auto" w:fill="FFFFFF"/>
+        </w:rPr>
+      </w:pPr>
+      <w:r>
+        <w:rPr>
+          <w:rFonts w:ascii="Open Sans" w:hAnsi="Open Sans" w:cs="Open Sans"/>
+          <w:color w:val="21252A"/>
+          <w:shd w:val="clear" w:color="auto" w:fill="FFFFFF"/>
+        </w:rPr>
+        <w:t xml:space="preserve">Ref: </w:t>
+      </w:r>
+    </w:p>
+    <w:p>
+      <w:pPr>
+        <w:rPr>
+          <w:rFonts w:ascii="Open Sans" w:hAnsi="Open Sans" w:cs="Open Sans"/>
+          <w:color w:val="21252A"/>
+          <w:shd w:val="clear" w:color="auto" w:fill="FFFFFF"/>
+        </w:rPr>
+      </w:pPr>
+      <w:hyperlink r:id="rId6" w:history="1">
+        <w:r>
+          <w:rPr>
+            <w:rStyle w:val="Hyperlink"/>
+            <w:rFonts w:ascii="Open Sans" w:hAnsi="Open Sans" w:cs="Open Sans"/>
+            <w:shd w:val="clear" w:color="auto" w:fill="FFFFFF"/>
+          </w:rPr>
+          <w:t>https://www.w3schools.com/bootstrap/bootstrap_grid_system.asp</w:t>
+        </w:r>
+      </w:hyperlink>
     </w:p>
     <w:sectPr>
       <w:pgSz w:w="12240" w:h="15840"/>

</xml_diff>